<commit_message>
Modif des docs rapports et previsions
</commit_message>
<xml_diff>
--- a/Rapport.docx
+++ b/Rapport.docx
@@ -766,13 +766,13 @@
           <w:noProof/>
           <w:sz w:val="22"/>
           <w:szCs w:val="22"/>
-          <w:lang w:val="en-GB" w:eastAsia="fr-FR"/>
-        </w:rPr>
-      </w:pPr>
-      <w:r>
-        <w:rPr>
-          <w:noProof/>
-          <w:lang w:val="en-GB"/>
+          <w:lang w:val="fr-FR" w:eastAsia="fr-FR"/>
+        </w:rPr>
+      </w:pPr>
+      <w:r>
+        <w:rPr>
+          <w:noProof/>
+          <w:lang w:val="fr-FR"/>
         </w:rPr>
         <w:t>3</w:t>
       </w:r>
@@ -784,21 +784,21 @@
           <w:noProof/>
           <w:sz w:val="22"/>
           <w:szCs w:val="22"/>
-          <w:lang w:val="en-GB" w:eastAsia="fr-FR"/>
+          <w:lang w:val="fr-FR" w:eastAsia="fr-FR"/>
         </w:rPr>
         <w:tab/>
       </w:r>
       <w:r>
         <w:rPr>
           <w:noProof/>
-          <w:lang w:val="en-GB"/>
+          <w:lang w:val="fr-FR"/>
         </w:rPr>
         <w:t>Refactoring</w:t>
       </w:r>
       <w:r>
         <w:rPr>
           <w:noProof/>
-          <w:lang w:val="en-GB"/>
+          <w:lang w:val="fr-FR"/>
         </w:rPr>
         <w:tab/>
       </w:r>
@@ -811,7 +811,7 @@
       <w:r>
         <w:rPr>
           <w:noProof/>
-          <w:lang w:val="en-GB"/>
+          <w:lang w:val="fr-FR"/>
         </w:rPr>
         <w:instrText xml:space="preserve"> PAGEREF _Toc372706166 \h </w:instrText>
       </w:r>
@@ -829,7 +829,7 @@
       <w:r>
         <w:rPr>
           <w:noProof/>
-          <w:lang w:val="en-GB"/>
+          <w:lang w:val="fr-FR"/>
         </w:rPr>
         <w:t>3</w:t>
       </w:r>
@@ -854,13 +854,13 @@
           <w:noProof/>
           <w:sz w:val="22"/>
           <w:szCs w:val="22"/>
-          <w:lang w:val="en-GB" w:eastAsia="fr-FR"/>
-        </w:rPr>
-      </w:pPr>
-      <w:r>
-        <w:rPr>
-          <w:noProof/>
-          <w:lang w:val="en-GB"/>
+          <w:lang w:val="fr-FR" w:eastAsia="fr-FR"/>
+        </w:rPr>
+      </w:pPr>
+      <w:r>
+        <w:rPr>
+          <w:noProof/>
+          <w:lang w:val="fr-FR"/>
         </w:rPr>
         <w:t>4</w:t>
       </w:r>
@@ -872,21 +872,21 @@
           <w:noProof/>
           <w:sz w:val="22"/>
           <w:szCs w:val="22"/>
-          <w:lang w:val="en-GB" w:eastAsia="fr-FR"/>
+          <w:lang w:val="fr-FR" w:eastAsia="fr-FR"/>
         </w:rPr>
         <w:tab/>
       </w:r>
       <w:r>
         <w:rPr>
           <w:noProof/>
-          <w:lang w:val="en-GB"/>
+          <w:lang w:val="fr-FR"/>
         </w:rPr>
         <w:t>Génération de doc</w:t>
       </w:r>
       <w:r>
         <w:rPr>
           <w:noProof/>
-          <w:lang w:val="en-GB"/>
+          <w:lang w:val="fr-FR"/>
         </w:rPr>
         <w:tab/>
       </w:r>
@@ -899,7 +899,7 @@
       <w:r>
         <w:rPr>
           <w:noProof/>
-          <w:lang w:val="en-GB"/>
+          <w:lang w:val="fr-FR"/>
         </w:rPr>
         <w:instrText xml:space="preserve"> PAGEREF _Toc372706167 \h </w:instrText>
       </w:r>
@@ -917,7 +917,7 @@
       <w:r>
         <w:rPr>
           <w:noProof/>
-          <w:lang w:val="en-GB"/>
+          <w:lang w:val="fr-FR"/>
         </w:rPr>
         <w:t>3</w:t>
       </w:r>
@@ -942,13 +942,13 @@
           <w:noProof/>
           <w:sz w:val="22"/>
           <w:szCs w:val="22"/>
-          <w:lang w:val="en-GB" w:eastAsia="fr-FR"/>
-        </w:rPr>
-      </w:pPr>
-      <w:r>
-        <w:rPr>
-          <w:noProof/>
-          <w:lang w:val="en-GB"/>
+          <w:lang w:val="fr-FR" w:eastAsia="fr-FR"/>
+        </w:rPr>
+      </w:pPr>
+      <w:r>
+        <w:rPr>
+          <w:noProof/>
+          <w:lang w:val="fr-FR"/>
         </w:rPr>
         <w:t>5</w:t>
       </w:r>
@@ -960,21 +960,21 @@
           <w:noProof/>
           <w:sz w:val="22"/>
           <w:szCs w:val="22"/>
-          <w:lang w:val="en-GB" w:eastAsia="fr-FR"/>
+          <w:lang w:val="fr-FR" w:eastAsia="fr-FR"/>
         </w:rPr>
         <w:tab/>
       </w:r>
       <w:r>
         <w:rPr>
           <w:noProof/>
-          <w:lang w:val="en-GB"/>
+          <w:lang w:val="fr-FR"/>
         </w:rPr>
         <w:t>tests</w:t>
       </w:r>
       <w:r>
         <w:rPr>
           <w:noProof/>
-          <w:lang w:val="en-GB"/>
+          <w:lang w:val="fr-FR"/>
         </w:rPr>
         <w:tab/>
       </w:r>
@@ -987,7 +987,7 @@
       <w:r>
         <w:rPr>
           <w:noProof/>
-          <w:lang w:val="en-GB"/>
+          <w:lang w:val="fr-FR"/>
         </w:rPr>
         <w:instrText xml:space="preserve"> PAGEREF _Toc372706168 \h </w:instrText>
       </w:r>
@@ -1005,7 +1005,7 @@
       <w:r>
         <w:rPr>
           <w:noProof/>
-          <w:lang w:val="en-GB"/>
+          <w:lang w:val="fr-FR"/>
         </w:rPr>
         <w:t>3</w:t>
       </w:r>
@@ -1193,14 +1193,124 @@
         </w:rPr>
         <w:t>Me</w:t>
       </w:r>
-      <w:bookmarkStart w:id="3" w:name="_GoBack"/>
+      <w:r>
+        <w:rPr>
+          <w:lang w:val="fr-FR"/>
+        </w:rPr>
+        <w:t>thodologie</w:t>
+      </w:r>
+    </w:p>
+    <w:p>
+      <w:pPr>
+        <w:pStyle w:val="Titre2"/>
+        <w:rPr>
+          <w:lang w:val="fr-FR"/>
+        </w:rPr>
+      </w:pPr>
+      <w:bookmarkStart w:id="3" w:name="_Toc372706164"/>
+      <w:proofErr w:type="spellStart"/>
+      <w:r>
+        <w:rPr>
+          <w:lang w:val="fr-FR"/>
+        </w:rPr>
+        <w:t>algo</w:t>
+      </w:r>
       <w:bookmarkEnd w:id="3"/>
-      <w:r>
-        <w:rPr>
-          <w:lang w:val="fr-FR"/>
-        </w:rPr>
-        <w:t>thodologie</w:t>
-      </w:r>
+      <w:proofErr w:type="spellEnd"/>
+    </w:p>
+    <w:p>
+      <w:pPr>
+        <w:rPr>
+          <w:lang w:val="fr-FR"/>
+        </w:rPr>
+      </w:pPr>
+    </w:p>
+    <w:p>
+      <w:pPr>
+        <w:pStyle w:val="Titre1"/>
+        <w:rPr>
+          <w:lang w:val="fr-FR"/>
+        </w:rPr>
+      </w:pPr>
+      <w:bookmarkStart w:id="4" w:name="_Toc372706165"/>
+      <w:r>
+        <w:rPr>
+          <w:lang w:val="fr-FR"/>
+        </w:rPr>
+        <w:t>Choix des outils</w:t>
+      </w:r>
+      <w:bookmarkEnd w:id="4"/>
+    </w:p>
+    <w:p>
+      <w:pPr>
+        <w:rPr>
+          <w:lang w:val="fr-FR"/>
+        </w:rPr>
+      </w:pPr>
+    </w:p>
+    <w:p>
+      <w:pPr>
+        <w:pStyle w:val="Titre1"/>
+        <w:rPr>
+          <w:lang w:val="fr-FR"/>
+        </w:rPr>
+      </w:pPr>
+      <w:bookmarkStart w:id="5" w:name="_Toc372706166"/>
+      <w:proofErr w:type="spellStart"/>
+      <w:r>
+        <w:rPr>
+          <w:lang w:val="fr-FR"/>
+        </w:rPr>
+        <w:t>Refactoring</w:t>
+      </w:r>
+      <w:bookmarkEnd w:id="5"/>
+      <w:proofErr w:type="spellEnd"/>
+    </w:p>
+    <w:p>
+      <w:pPr>
+        <w:rPr>
+          <w:lang w:val="fr-FR"/>
+        </w:rPr>
+      </w:pPr>
+    </w:p>
+    <w:p>
+      <w:pPr>
+        <w:pStyle w:val="Titre1"/>
+        <w:rPr>
+          <w:lang w:val="fr-FR"/>
+        </w:rPr>
+      </w:pPr>
+      <w:bookmarkStart w:id="6" w:name="_Toc372706167"/>
+      <w:r>
+        <w:rPr>
+          <w:lang w:val="fr-FR"/>
+        </w:rPr>
+        <w:t>Génération de doc</w:t>
+      </w:r>
+      <w:bookmarkEnd w:id="6"/>
+    </w:p>
+    <w:p>
+      <w:pPr>
+        <w:rPr>
+          <w:lang w:val="fr-FR"/>
+        </w:rPr>
+      </w:pPr>
+    </w:p>
+    <w:p>
+      <w:pPr>
+        <w:pStyle w:val="Titre1"/>
+        <w:rPr>
+          <w:lang w:val="fr-FR"/>
+        </w:rPr>
+      </w:pPr>
+      <w:bookmarkStart w:id="7" w:name="_Toc372706168"/>
+      <w:r>
+        <w:rPr>
+          <w:lang w:val="fr-FR"/>
+        </w:rPr>
+        <w:t>tests</w:t>
+      </w:r>
+      <w:bookmarkEnd w:id="7"/>
     </w:p>
     <w:p>
       <w:pPr>
@@ -1209,109 +1319,26 @@
           <w:lang w:val="fr-FR"/>
         </w:rPr>
       </w:pPr>
-      <w:bookmarkStart w:id="4" w:name="_Toc372706164"/>
-      <w:proofErr w:type="spellStart"/>
-      <w:r>
-        <w:rPr>
-          <w:lang w:val="fr-FR"/>
-        </w:rPr>
-        <w:t>algo</w:t>
-      </w:r>
-      <w:bookmarkEnd w:id="4"/>
-      <w:proofErr w:type="spellEnd"/>
-    </w:p>
-    <w:p>
-      <w:pPr>
-        <w:rPr>
-          <w:lang w:val="fr-FR"/>
-        </w:rPr>
-      </w:pPr>
-    </w:p>
-    <w:p>
-      <w:pPr>
-        <w:pStyle w:val="Titre1"/>
-        <w:rPr>
-          <w:lang w:val="fr-FR"/>
-        </w:rPr>
-      </w:pPr>
-      <w:bookmarkStart w:id="5" w:name="_Toc372706165"/>
-      <w:r>
-        <w:rPr>
-          <w:lang w:val="fr-FR"/>
-        </w:rPr>
-        <w:t>Choix des outils</w:t>
-      </w:r>
-      <w:bookmarkEnd w:id="5"/>
-    </w:p>
-    <w:p>
-      <w:pPr>
-        <w:rPr>
-          <w:lang w:val="fr-FR"/>
-        </w:rPr>
-      </w:pPr>
-    </w:p>
-    <w:p>
-      <w:pPr>
-        <w:pStyle w:val="Titre1"/>
-        <w:rPr>
-          <w:lang w:val="fr-FR"/>
-        </w:rPr>
-      </w:pPr>
-      <w:bookmarkStart w:id="6" w:name="_Toc372706166"/>
-      <w:proofErr w:type="spellStart"/>
-      <w:r>
-        <w:rPr>
-          <w:lang w:val="fr-FR"/>
-        </w:rPr>
-        <w:t>Refactoring</w:t>
-      </w:r>
-      <w:bookmarkEnd w:id="6"/>
-      <w:proofErr w:type="spellEnd"/>
-    </w:p>
-    <w:p>
-      <w:pPr>
-        <w:rPr>
-          <w:lang w:val="fr-FR"/>
-        </w:rPr>
-      </w:pPr>
-    </w:p>
-    <w:p>
-      <w:pPr>
-        <w:pStyle w:val="Titre1"/>
-        <w:rPr>
-          <w:lang w:val="fr-FR"/>
-        </w:rPr>
-      </w:pPr>
-      <w:bookmarkStart w:id="7" w:name="_Toc372706167"/>
-      <w:r>
-        <w:rPr>
-          <w:lang w:val="fr-FR"/>
-        </w:rPr>
-        <w:t>Génération de doc</w:t>
-      </w:r>
-      <w:bookmarkEnd w:id="7"/>
-    </w:p>
-    <w:p>
-      <w:pPr>
-        <w:rPr>
-          <w:lang w:val="fr-FR"/>
-        </w:rPr>
-      </w:pPr>
-    </w:p>
-    <w:p>
-      <w:pPr>
-        <w:pStyle w:val="Titre1"/>
-        <w:rPr>
-          <w:lang w:val="fr-FR"/>
-        </w:rPr>
-      </w:pPr>
-      <w:bookmarkStart w:id="8" w:name="_Toc372706168"/>
-      <w:r>
-        <w:rPr>
-          <w:lang w:val="fr-FR"/>
-        </w:rPr>
-        <w:t>tests</w:t>
-      </w:r>
+      <w:r>
+        <w:rPr>
+          <w:lang w:val="fr-FR"/>
+        </w:rPr>
+        <w:t xml:space="preserve">Algorithme de </w:t>
+      </w:r>
+      <w:r>
+        <w:rPr>
+          <w:lang w:val="fr-FR"/>
+        </w:rPr>
+        <w:t>résolution</w:t>
+      </w:r>
+    </w:p>
+    <w:p>
+      <w:pPr>
+        <w:rPr>
+          <w:lang w:val="fr-FR"/>
+        </w:rPr>
+      </w:pPr>
+      <w:bookmarkStart w:id="8" w:name="_GoBack"/>
       <w:bookmarkEnd w:id="8"/>
     </w:p>
     <w:p>
@@ -1384,7 +1411,7 @@
       <w:lvlText w:val="%1.%2"/>
       <w:lvlJc w:val="left"/>
       <w:pPr>
-        <w:ind w:left="576" w:hanging="576"/>
+        <w:ind w:left="1286" w:hanging="576"/>
       </w:pPr>
     </w:lvl>
     <w:lvl w:ilvl="2">
@@ -2165,7 +2192,6 @@
     <w:next w:val="Normal"/>
     <w:link w:val="Titre3Car"/>
     <w:uiPriority w:val="9"/>
-    <w:semiHidden/>
     <w:unhideWhenUsed/>
     <w:qFormat/>
     <w:pPr>
@@ -2462,7 +2488,6 @@
     <w:basedOn w:val="Policepardfaut"/>
     <w:link w:val="Titre3"/>
     <w:uiPriority w:val="9"/>
-    <w:semiHidden/>
     <w:rPr>
       <w:rFonts w:asciiTheme="majorHAnsi" w:eastAsiaTheme="majorEastAsia" w:hAnsiTheme="majorHAnsi" w:cstheme="majorBidi"/>
       <w:b/>
@@ -3193,7 +3218,7 @@
 </file>
 
 <file path=customXml/itemProps2.xml><?xml version="1.0" encoding="utf-8"?>
-<ds:datastoreItem xmlns:ds="http://schemas.openxmlformats.org/officeDocument/2006/customXml" ds:itemID="{232F062D-7370-438C-8661-BFF06277B37C}">
+<ds:datastoreItem xmlns:ds="http://schemas.openxmlformats.org/officeDocument/2006/customXml" ds:itemID="{3542FBB0-9BCC-4545-880F-A0FDDB4B34EB}">
   <ds:schemaRefs>
     <ds:schemaRef ds:uri="http://schemas.openxmlformats.org/officeDocument/2006/bibliography"/>
   </ds:schemaRefs>

</xml_diff>